<commit_message>
melhorado logica de filtragem
</commit_message>
<xml_diff>
--- a/dados_extraidos.docx
+++ b/dados_extraidos.docx
@@ -2,6 +2,100 @@
 <file path=word/document.xml><?xml version="1.0" encoding="utf-8"?>
 <w:document xmlns:wpc="http://schemas.microsoft.com/office/word/2010/wordprocessingCanvas" xmlns:mo="http://schemas.microsoft.com/office/mac/office/2008/main" xmlns:mc="http://schemas.openxmlformats.org/markup-compatibility/2006" xmlns:mv="urn:schemas-microsoft-com:mac:vml" xmlns:o="urn:schemas-microsoft-com:office:office" xmlns:r="http://schemas.openxmlformats.org/officeDocument/2006/relationships" xmlns:m="http://schemas.openxmlformats.org/officeDocument/2006/math" xmlns:v="urn:schemas-microsoft-com:vml" xmlns:wp14="http://schemas.microsoft.com/office/word/2010/wordprocessingDrawing" xmlns:wp="http://schemas.openxmlformats.org/drawingml/2006/wordprocessingDrawing" xmlns:w10="urn:schemas-microsoft-com:office:word" xmlns:w="http://schemas.openxmlformats.org/wordprocessingml/2006/main" xmlns:w14="http://schemas.microsoft.com/office/word/2010/wordml" xmlns:wpg="http://schemas.microsoft.com/office/word/2010/wordprocessingGroup" xmlns:wpi="http://schemas.microsoft.com/office/word/2010/wordprocessingInk" xmlns:wne="http://schemas.microsoft.com/office/word/2006/wordml" xmlns:wps="http://schemas.microsoft.com/office/word/2010/wordprocessingShape" mc:Ignorable="w14 wp14">
   <w:body>
+    <w:p>
+      <w:r>
+        <w:rPr>
+          <w:b/>
+        </w:rPr>
+        <w:t>*VIDEOSOM AT*</w:t>
+      </w:r>
+    </w:p>
+    <w:p>
+      <w:pPr>
+        <w:ind w:left="720"/>
+      </w:pPr>
+      <w:r>
+        <w:t>FONTE 60A -   VIDEOSOM AT – Dionísio Cerqueira, Santa Catarina. – PreçoAnúncio: R$ 443.07 – Preço Política: R$ 456.36 (Clássico) https://produto.mercadolivre.com.br/MLB-4626689536-fonte-carregador-jfa-60a-bivolt-storm-com-medidor-cca-_JM</w:t>
+        <w:br/>
+      </w:r>
+    </w:p>
+    <w:p>
+      <w:r>
+        <w:rPr>
+          <w:b/>
+        </w:rPr>
+        <w:t>*ULTRAFER FERRAMENTAS*</w:t>
+      </w:r>
+    </w:p>
+    <w:p>
+      <w:pPr>
+        <w:ind w:left="720"/>
+      </w:pPr>
+      <w:r>
+        <w:t>FONTE 70A LITE -   ULTRAFER FERRAMENTAS – Braço do Norte, Santa Catarina. – PreçoAnúncio: R$ 439.0 – Preço Política: R$ 447.46 (Premium) https://produto.mercadolivre.com.br/MLB-5066267626-fonte-automotiva-jfa-storm-lite-70a-bivolt-carregador-_JM?searchVariation=181685293424</w:t>
+        <w:br/>
+      </w:r>
+    </w:p>
+    <w:p>
+      <w:pPr>
+        <w:ind w:left="720"/>
+      </w:pPr>
+      <w:r>
+        <w:t>FONTE 200A LITE -   ULTRAFER FERRAMENTAS – Braço do Norte, Santa Catarina. – PreçoAnúncio: R$ 704.0 – Preço Política: R$ 738.22 (Premium) https://www.mercadolivre.com.br/fonte-carregador-jfa-200a-lite-storm-slim-bivolt-cor-azul/p/MLB24154371</w:t>
+        <w:br/>
+      </w:r>
+    </w:p>
+    <w:p>
+      <w:r>
+        <w:rPr>
+          <w:b/>
+        </w:rPr>
+        <w:t>*MVWEBDIGITALS*</w:t>
+      </w:r>
+    </w:p>
+    <w:p>
+      <w:pPr>
+        <w:ind w:left="720"/>
+      </w:pPr>
+      <w:r>
+        <w:t>FONTE 70A -   MVWEBDIGITALS – Aparecida de Goiânia, Goiás. – PreçoAnúncio: R$ 499.0 – Preço Política: R$ 508.22 (Clássico) https://produto.mercadolivre.com.br/MLB-4510722648-fonte-e-carregador-storm-automotivo-70a-amperes-jfa-_JM?searchVariation=182043271399</w:t>
+        <w:br/>
+      </w:r>
+    </w:p>
+    <w:p>
+      <w:r>
+        <w:rPr>
+          <w:b/>
+        </w:rPr>
+        <w:t>*FLORIPASOUND*</w:t>
+      </w:r>
+    </w:p>
+    <w:p>
+      <w:pPr>
+        <w:ind w:left="720"/>
+      </w:pPr>
+      <w:r>
+        <w:t>FONTE 120 BOB -   FLORIPASOUND – Palhoça, Santa Catarina. – PreçoAnúncio: R$ 554.96 – Preço Política: R$ 555.93 (Premium) https://produto.mercadolivre.com.br/MLB-3753009491-fonte-carregador-jfa-120a-bob-slim-bivolt-cor-preto-bob120-_JM?searchVariation=183276947923</w:t>
+        <w:br/>
+      </w:r>
+    </w:p>
+    <w:p>
+      <w:r>
+        <w:rPr>
+          <w:b/>
+        </w:rPr>
+        <w:t>*RADICAL_SOM_FILIAL*</w:t>
+      </w:r>
+    </w:p>
+    <w:p>
+      <w:pPr>
+        <w:ind w:left="720"/>
+      </w:pPr>
+      <w:r>
+        <w:t>FONTE 200A -   RADICAL_SOM_FILIAL – Joinville, Santa Catarina. – PreçoAnúncio: R$ 758.71 – Preço Política: R$ 829.76 (Clássico) https://produto.mercadolivre.com.br/MLB-4156504566-carregador-jfa-storm-200a-144v-mais-completa-smart-cca-220v-_JM?searchVariation=180416181543&amp;vip_filters=shipping:fulfillment</w:t>
+        <w:br/>
+      </w:r>
+    </w:p>
     <w:sectPr>
       <w:pgSz w:w="12240" w:h="15840"/>
       <w:pgMar w:top="1440" w:right="1800" w:bottom="1440" w:left="1800" w:header="720" w:footer="720" w:gutter="0"/>

</xml_diff>